<commit_message>
-v001 - updated dicts
</commit_message>
<xml_diff>
--- a/VER_0/Research_Notes.docx
+++ b/VER_0/Research_Notes.docx
@@ -137,7 +137,7 @@
           <w:rFonts w:hint="default" w:ascii="Bahnschrift SemiBold" w:hAnsi="Bahnschrift SemiBold" w:cs="Bahnschrift SemiBold"/>
           <w:sz w:val="24"/>
           <w:szCs w:val="24"/>
-          <w:lang w:val="ru-RU"/>
+          <w:lang w:val="en-US"/>
         </w:rPr>
       </w:pPr>
       <w:r>
@@ -159,26 +159,36 @@
         </w:rPr>
         <w:t>Вероятность</w:t>
       </w:r>
-    </w:p>
-    <w:p>
-      <w:pPr>
-        <w:jc w:val="left"/>
-        <w:rPr>
-          <w:rFonts w:hint="default" w:ascii="Bahnschrift SemiBold" w:hAnsi="Bahnschrift SemiBold" w:cs="Bahnschrift SemiBold"/>
-          <w:sz w:val="24"/>
-          <w:szCs w:val="24"/>
-          <w:highlight w:val="green"/>
-          <w:lang w:val="ru-RU"/>
-        </w:rPr>
-      </w:pPr>
-      <w:r>
-        <w:rPr>
-          <w:rFonts w:hint="default" w:ascii="Bahnschrift SemiBold" w:hAnsi="Bahnschrift SemiBold" w:cs="Bahnschrift SemiBold"/>
-          <w:sz w:val="24"/>
-          <w:szCs w:val="24"/>
-          <w:lang w:val="ru-RU"/>
-        </w:rPr>
-        <w:t xml:space="preserve">- Сила связи (Частота активации связи) - </w:t>
+      <w:r>
+        <w:rPr>
+          <w:rFonts w:hint="default" w:ascii="Bahnschrift SemiBold" w:hAnsi="Bahnschrift SemiBold" w:cs="Bahnschrift SemiBold"/>
+          <w:sz w:val="24"/>
+          <w:szCs w:val="24"/>
+          <w:highlight w:val="green"/>
+          <w:lang w:val="en-US"/>
+        </w:rPr>
+        <w:t xml:space="preserve"> </w:t>
+      </w:r>
+    </w:p>
+    <w:p>
+      <w:pPr>
+        <w:jc w:val="left"/>
+        <w:rPr>
+          <w:rFonts w:hint="default" w:ascii="Bahnschrift SemiBold" w:hAnsi="Bahnschrift SemiBold" w:cs="Bahnschrift SemiBold"/>
+          <w:sz w:val="24"/>
+          <w:szCs w:val="24"/>
+          <w:highlight w:val="green"/>
+          <w:lang w:val="ru-RU"/>
+        </w:rPr>
+      </w:pPr>
+      <w:r>
+        <w:rPr>
+          <w:rFonts w:hint="default" w:ascii="Bahnschrift SemiBold" w:hAnsi="Bahnschrift SemiBold" w:cs="Bahnschrift SemiBold"/>
+          <w:sz w:val="24"/>
+          <w:szCs w:val="24"/>
+          <w:lang w:val="ru-RU"/>
+        </w:rPr>
+        <w:t xml:space="preserve">- Сила связи (Лояльность) - </w:t>
       </w:r>
       <w:r>
         <w:rPr>
@@ -199,7 +209,7 @@
           <w:sz w:val="24"/>
           <w:szCs w:val="24"/>
           <w:highlight w:val="none"/>
-          <w:lang w:val="ru-RU"/>
+          <w:lang w:val="en-US"/>
         </w:rPr>
       </w:pPr>
       <w:r>
@@ -250,7 +260,7 @@
           <w:highlight w:val="green"/>
           <w:lang w:val="ru-RU"/>
         </w:rPr>
-        <w:t>В скольких группах присутствует</w:t>
+        <w:t>В скольких Скоплениях кластеров присутствует</w:t>
       </w:r>
       <w:r>
         <w:rPr>
@@ -277,7 +287,7 @@
           <w:szCs w:val="24"/>
           <w:lang w:val="ru-RU"/>
         </w:rPr>
-        <w:t>Присвоен НОДУ</w:t>
+        <w:t>Присвоен группе</w:t>
       </w:r>
       <w:r>
         <w:rPr>
@@ -307,6 +317,77 @@
           <w:rFonts w:hint="default" w:ascii="Bahnschrift SemiBold" w:hAnsi="Bahnschrift SemiBold" w:cs="Bahnschrift SemiBold"/>
           <w:sz w:val="24"/>
           <w:szCs w:val="24"/>
+          <w:lang w:val="ru-RU"/>
+        </w:rPr>
+      </w:pPr>
+      <w:r>
+        <w:rPr>
+          <w:rFonts w:hint="default" w:ascii="Bahnschrift SemiBold" w:hAnsi="Bahnschrift SemiBold" w:cs="Bahnschrift SemiBold"/>
+          <w:sz w:val="24"/>
+          <w:szCs w:val="24"/>
+          <w:lang w:val="ru-RU"/>
+        </w:rPr>
+        <w:t>Расстояние - Расстяжимый параметр</w:t>
+      </w:r>
+    </w:p>
+    <w:p>
+      <w:pPr>
+        <w:jc w:val="left"/>
+        <w:rPr>
+          <w:rFonts w:hint="default" w:ascii="Bahnschrift SemiBold" w:hAnsi="Bahnschrift SemiBold" w:cs="Bahnschrift SemiBold"/>
+          <w:sz w:val="24"/>
+          <w:szCs w:val="24"/>
+          <w:lang w:val="ru-RU"/>
+        </w:rPr>
+      </w:pPr>
+      <w:r>
+        <w:rPr>
+          <w:rFonts w:hint="default" w:ascii="Bahnschrift SemiBold" w:hAnsi="Bahnschrift SemiBold" w:cs="Bahnschrift SemiBold"/>
+          <w:sz w:val="24"/>
+          <w:szCs w:val="24"/>
+          <w:lang w:val="ru-RU"/>
+        </w:rPr>
+        <w:t>Проводимость - количество срабатываний \ общее количество активаций</w:t>
+      </w:r>
+    </w:p>
+    <w:p>
+      <w:pPr>
+        <w:jc w:val="left"/>
+        <w:rPr>
+          <w:rFonts w:hint="default" w:ascii="Bahnschrift SemiBold" w:hAnsi="Bahnschrift SemiBold" w:cs="Bahnschrift SemiBold"/>
+          <w:sz w:val="24"/>
+          <w:szCs w:val="24"/>
+          <w:lang w:val="ru-RU"/>
+        </w:rPr>
+      </w:pPr>
+      <w:r>
+        <w:rPr>
+          <w:rFonts w:hint="default" w:ascii="Bahnschrift SemiBold" w:hAnsi="Bahnschrift SemiBold" w:cs="Bahnschrift SemiBold"/>
+          <w:sz w:val="24"/>
+          <w:szCs w:val="24"/>
+          <w:lang w:val="ru-RU"/>
+        </w:rPr>
+        <w:t>Сила связи - Количество верных срабатываний \ общее количество активаций</w:t>
+      </w:r>
+    </w:p>
+    <w:p>
+      <w:pPr>
+        <w:jc w:val="left"/>
+        <w:rPr>
+          <w:rFonts w:hint="default" w:ascii="Bahnschrift SemiBold" w:hAnsi="Bahnschrift SemiBold" w:cs="Bahnschrift SemiBold"/>
+          <w:sz w:val="24"/>
+          <w:szCs w:val="24"/>
+          <w:lang w:val="ru-RU"/>
+        </w:rPr>
+      </w:pPr>
+    </w:p>
+    <w:p>
+      <w:pPr>
+        <w:jc w:val="left"/>
+        <w:rPr>
+          <w:rFonts w:hint="default" w:ascii="Bahnschrift SemiBold" w:hAnsi="Bahnschrift SemiBold" w:cs="Bahnschrift SemiBold"/>
+          <w:sz w:val="24"/>
+          <w:szCs w:val="24"/>
           <w:lang w:val="en-US"/>
         </w:rPr>
       </w:pPr>
@@ -2191,6 +2272,67 @@
           <w:lang w:val="ru-RU"/>
         </w:rPr>
         <w:t>- Нужно подумать не о том как это происходит, а зачем?</w:t>
+      </w:r>
+    </w:p>
+    <w:p>
+      <w:pPr>
+        <w:jc w:val="left"/>
+        <w:rPr>
+          <w:rFonts w:hint="default" w:ascii="Bahnschrift SemiBold" w:hAnsi="Bahnschrift SemiBold" w:cs="Bahnschrift SemiBold"/>
+          <w:sz w:val="24"/>
+          <w:szCs w:val="24"/>
+          <w:highlight w:val="none"/>
+          <w:lang w:val="ru-RU"/>
+        </w:rPr>
+      </w:pPr>
+    </w:p>
+    <w:p>
+      <w:pPr>
+        <w:pBdr>
+          <w:bottom w:val="single" w:color="auto" w:sz="12" w:space="0"/>
+        </w:pBdr>
+        <w:jc w:val="left"/>
+        <w:rPr>
+          <w:rFonts w:hint="default" w:ascii="Bahnschrift SemiBold" w:hAnsi="Bahnschrift SemiBold" w:cs="Bahnschrift SemiBold"/>
+          <w:sz w:val="24"/>
+          <w:szCs w:val="24"/>
+          <w:highlight w:val="none"/>
+          <w:lang w:val="ru-RU"/>
+        </w:rPr>
+      </w:pPr>
+    </w:p>
+    <w:p>
+      <w:pPr>
+        <w:jc w:val="left"/>
+        <w:rPr>
+          <w:rFonts w:hint="default" w:ascii="Bahnschrift SemiBold" w:hAnsi="Bahnschrift SemiBold" w:cs="Bahnschrift SemiBold"/>
+          <w:sz w:val="24"/>
+          <w:szCs w:val="24"/>
+          <w:highlight w:val="none"/>
+          <w:lang w:val="en-US"/>
+        </w:rPr>
+      </w:pPr>
+    </w:p>
+    <w:p>
+      <w:pPr>
+        <w:jc w:val="left"/>
+        <w:rPr>
+          <w:rFonts w:hint="default" w:ascii="Bahnschrift SemiBold" w:hAnsi="Bahnschrift SemiBold" w:cs="Bahnschrift SemiBold"/>
+          <w:sz w:val="24"/>
+          <w:szCs w:val="24"/>
+          <w:highlight w:val="none"/>
+          <w:lang w:val="en-US"/>
+        </w:rPr>
+      </w:pPr>
+      <w:r>
+        <w:rPr>
+          <w:rFonts w:hint="default" w:ascii="Bahnschrift SemiBold" w:hAnsi="Bahnschrift SemiBold" w:cs="Bahnschrift SemiBold"/>
+          <w:sz w:val="24"/>
+          <w:szCs w:val="24"/>
+          <w:highlight w:val="none"/>
+          <w:lang w:val="ru-RU"/>
+        </w:rPr>
+        <w:t>В общем абстракции это будут еще и своеобразные правила, что то вроде абстракции знания о написании предложения с большой буквы, и просто итоговое значение будет скалироваться на абстракцию</w:t>
       </w:r>
     </w:p>
     <w:p>
@@ -2909,6 +3051,89 @@
           <w:lang w:val="ru-RU"/>
         </w:rPr>
         <w:t>Полагаю у обобщающих заряд изначальный должен быть выше.</w:t>
+      </w:r>
+    </w:p>
+    <w:p>
+      <w:pPr>
+        <w:jc w:val="left"/>
+        <w:rPr>
+          <w:rFonts w:hint="default"/>
+          <w:sz w:val="21"/>
+          <w:szCs w:val="21"/>
+          <w:highlight w:val="none"/>
+          <w:lang w:val="ru-RU"/>
+        </w:rPr>
+      </w:pPr>
+    </w:p>
+    <w:p>
+      <w:pPr>
+        <w:pBdr>
+          <w:bottom w:val="single" w:color="auto" w:sz="12" w:space="0"/>
+        </w:pBdr>
+        <w:jc w:val="left"/>
+        <w:rPr>
+          <w:rFonts w:hint="default"/>
+          <w:sz w:val="21"/>
+          <w:szCs w:val="21"/>
+          <w:highlight w:val="none"/>
+          <w:lang w:val="ru-RU"/>
+        </w:rPr>
+      </w:pPr>
+    </w:p>
+    <w:p>
+      <w:pPr>
+        <w:jc w:val="left"/>
+        <w:rPr>
+          <w:rFonts w:hint="default"/>
+          <w:sz w:val="21"/>
+          <w:szCs w:val="21"/>
+          <w:highlight w:val="none"/>
+          <w:lang w:val="ru-RU"/>
+        </w:rPr>
+      </w:pPr>
+      <w:r>
+        <w:rPr>
+          <w:rFonts w:hint="default"/>
+          <w:sz w:val="21"/>
+          <w:szCs w:val="21"/>
+          <w:highlight w:val="none"/>
+          <w:lang w:val="ru-RU"/>
+        </w:rPr>
+        <w:t>Крч у линков нодов, будет только два параметра это сила и проводимость, но в коде, они будут именно высчитываться, т.е храниться в линках будет именно количество активаций и количество верных активаций, чтобы изменение нейрона происходило динамически а не статично.</w:t>
+      </w:r>
+    </w:p>
+    <w:p>
+      <w:pPr>
+        <w:jc w:val="left"/>
+        <w:rPr>
+          <w:rFonts w:hint="default"/>
+          <w:sz w:val="21"/>
+          <w:szCs w:val="21"/>
+          <w:highlight w:val="none"/>
+          <w:lang w:val="ru-RU"/>
+        </w:rPr>
+      </w:pPr>
+    </w:p>
+    <w:p>
+      <w:pPr>
+        <w:jc w:val="left"/>
+        <w:rPr>
+          <w:rFonts w:hint="default"/>
+          <w:sz w:val="21"/>
+          <w:szCs w:val="21"/>
+          <w:highlight w:val="none"/>
+          <w:lang w:val="ru-RU"/>
+        </w:rPr>
+      </w:pPr>
+      <w:r>
+        <w:rPr>
+          <w:rFonts w:hint="default"/>
+          <w:sz w:val="21"/>
+          <w:szCs w:val="21"/>
+          <w:highlight w:val="none"/>
+          <w:lang w:val="ru-RU"/>
+        </w:rPr>
+        <w:t>А расстояние было перенесено для линков групп, потому что вот там оно как раз таки нужно.</w:t>
       </w:r>
       <w:bookmarkStart w:id="0" w:name="_GoBack"/>
       <w:bookmarkEnd w:id="0"/>

</xml_diff>

<commit_message>
v002 - Link fomer implementation
</commit_message>
<xml_diff>
--- a/VER_0/Research_Notes.docx
+++ b/VER_0/Research_Notes.docx
@@ -3135,8 +3135,375 @@
         </w:rPr>
         <w:t>А расстояние было перенесено для линков групп, потому что вот там оно как раз таки нужно.</w:t>
       </w:r>
+    </w:p>
+    <w:p>
+      <w:pPr>
+        <w:pBdr>
+          <w:bottom w:val="single" w:color="auto" w:sz="12" w:space="0"/>
+        </w:pBdr>
+        <w:jc w:val="left"/>
+        <w:rPr>
+          <w:rFonts w:hint="default"/>
+          <w:sz w:val="21"/>
+          <w:szCs w:val="21"/>
+          <w:highlight w:val="none"/>
+          <w:lang w:val="ru-RU"/>
+        </w:rPr>
+      </w:pPr>
+    </w:p>
+    <w:p>
+      <w:pPr>
+        <w:jc w:val="left"/>
+        <w:rPr>
+          <w:rFonts w:hint="default"/>
+          <w:sz w:val="21"/>
+          <w:szCs w:val="21"/>
+          <w:highlight w:val="none"/>
+          <w:lang w:val="en-US"/>
+        </w:rPr>
+      </w:pPr>
+      <w:r>
+        <w:rPr>
+          <w:rFonts w:hint="default"/>
+          <w:sz w:val="21"/>
+          <w:szCs w:val="21"/>
+          <w:highlight w:val="none"/>
+          <w:lang w:val="en-US"/>
+        </w:rPr>
+        <w:t>Function Link Welder :</w:t>
+      </w:r>
+    </w:p>
+    <w:p>
+      <w:pPr>
+        <w:jc w:val="left"/>
+        <w:rPr>
+          <w:rFonts w:hint="default"/>
+          <w:sz w:val="21"/>
+          <w:szCs w:val="21"/>
+          <w:highlight w:val="none"/>
+          <w:lang w:val="ru-RU"/>
+        </w:rPr>
+      </w:pPr>
+      <w:r>
+        <w:rPr>
+          <w:rFonts w:hint="default"/>
+          <w:sz w:val="21"/>
+          <w:szCs w:val="21"/>
+          <w:highlight w:val="none"/>
+          <w:lang w:val="en-US"/>
+        </w:rPr>
+        <w:t xml:space="preserve">Node_A  = </w:t>
+      </w:r>
+      <w:r>
+        <w:rPr>
+          <w:rFonts w:hint="default"/>
+          <w:sz w:val="21"/>
+          <w:szCs w:val="21"/>
+          <w:highlight w:val="none"/>
+          <w:lang w:val="ru-RU"/>
+        </w:rPr>
+        <w:t>Корневой Нод</w:t>
+      </w:r>
+    </w:p>
+    <w:p>
+      <w:pPr>
+        <w:jc w:val="left"/>
+        <w:rPr>
+          <w:rFonts w:hint="default"/>
+          <w:sz w:val="21"/>
+          <w:szCs w:val="21"/>
+          <w:highlight w:val="none"/>
+          <w:lang w:val="ru-RU"/>
+        </w:rPr>
+      </w:pPr>
+      <w:r>
+        <w:rPr>
+          <w:rFonts w:hint="default"/>
+          <w:sz w:val="21"/>
+          <w:szCs w:val="21"/>
+          <w:highlight w:val="none"/>
+          <w:lang w:val="en-US"/>
+        </w:rPr>
+        <w:t xml:space="preserve">Node_B = </w:t>
+      </w:r>
+      <w:r>
+        <w:rPr>
+          <w:rFonts w:hint="default"/>
+          <w:sz w:val="21"/>
+          <w:szCs w:val="21"/>
+          <w:highlight w:val="none"/>
+          <w:lang w:val="ru-RU"/>
+        </w:rPr>
+        <w:t>Нод ветвь</w:t>
+      </w:r>
+    </w:p>
+    <w:p>
+      <w:pPr>
+        <w:jc w:val="left"/>
+        <w:rPr>
+          <w:rFonts w:hint="default"/>
+          <w:sz w:val="21"/>
+          <w:szCs w:val="21"/>
+          <w:highlight w:val="none"/>
+          <w:lang w:val="ru-RU"/>
+        </w:rPr>
+      </w:pPr>
+    </w:p>
+    <w:p>
+      <w:pPr>
+        <w:jc w:val="left"/>
+        <w:rPr>
+          <w:rFonts w:hint="default"/>
+          <w:sz w:val="21"/>
+          <w:szCs w:val="21"/>
+          <w:highlight w:val="none"/>
+          <w:lang w:val="en-US"/>
+        </w:rPr>
+      </w:pPr>
+      <w:r>
+        <w:rPr>
+          <w:rFonts w:hint="default"/>
+          <w:sz w:val="21"/>
+          <w:szCs w:val="21"/>
+          <w:highlight w:val="none"/>
+          <w:lang w:val="ru-RU"/>
+        </w:rPr>
+        <w:t xml:space="preserve"> </w:t>
+      </w:r>
+      <w:r>
+        <w:rPr>
+          <w:rFonts w:hint="default"/>
+          <w:sz w:val="21"/>
+          <w:szCs w:val="21"/>
+          <w:highlight w:val="none"/>
+          <w:lang w:val="en-US"/>
+        </w:rPr>
+        <w:t>Source = SV|AI</w:t>
+      </w:r>
+    </w:p>
+    <w:p>
+      <w:pPr>
+        <w:jc w:val="left"/>
+        <w:rPr>
+          <w:rFonts w:hint="default"/>
+          <w:sz w:val="21"/>
+          <w:szCs w:val="21"/>
+          <w:highlight w:val="none"/>
+          <w:lang w:val="en-US"/>
+        </w:rPr>
+      </w:pPr>
+    </w:p>
+    <w:p>
+      <w:pPr>
+        <w:jc w:val="left"/>
+        <w:rPr>
+          <w:rFonts w:hint="default"/>
+          <w:sz w:val="21"/>
+          <w:szCs w:val="21"/>
+          <w:highlight w:val="none"/>
+          <w:lang w:val="ru-RU"/>
+        </w:rPr>
+      </w:pPr>
+      <w:r>
+        <w:rPr>
+          <w:rFonts w:hint="default"/>
+          <w:sz w:val="21"/>
+          <w:szCs w:val="21"/>
+          <w:highlight w:val="none"/>
+          <w:lang w:val="ru-RU"/>
+        </w:rPr>
+        <w:t>Сначала нужно проверить наличие в памяти словаря нашего корневого нода, потом надо проверить наличие ветви в этом словаре</w:t>
+      </w:r>
+    </w:p>
+    <w:p>
+      <w:pPr>
+        <w:jc w:val="left"/>
+        <w:rPr>
+          <w:rFonts w:hint="default"/>
+          <w:sz w:val="21"/>
+          <w:szCs w:val="21"/>
+          <w:highlight w:val="none"/>
+          <w:lang w:val="ru-RU"/>
+        </w:rPr>
+      </w:pPr>
+      <w:r>
+        <w:rPr>
+          <w:rFonts w:hint="default"/>
+          <w:sz w:val="21"/>
+          <w:szCs w:val="21"/>
+          <w:highlight w:val="none"/>
+          <w:lang w:val="ru-RU"/>
+        </w:rPr>
+        <w:t>(Заглавные и строчные это 2 разных нода, и их связи тоже разные)</w:t>
+      </w:r>
+    </w:p>
+    <w:p>
+      <w:pPr>
+        <w:jc w:val="left"/>
+        <w:rPr>
+          <w:rFonts w:hint="default"/>
+          <w:sz w:val="21"/>
+          <w:szCs w:val="21"/>
+          <w:highlight w:val="none"/>
+          <w:lang w:val="ru-RU"/>
+        </w:rPr>
+      </w:pPr>
+      <w:r>
+        <w:rPr>
+          <w:rFonts w:hint="default"/>
+          <w:sz w:val="21"/>
+          <w:szCs w:val="21"/>
+          <w:highlight w:val="none"/>
+          <w:lang w:val="ru-RU"/>
+        </w:rPr>
+        <w:t>(Хотя можно было бы оптимизировать это и попробовать ссылаться из заглавного словаря на прописной, но со скаляром, хотя в этом логики мало так что пока что бракуем это)</w:t>
+      </w:r>
+    </w:p>
+    <w:p>
+      <w:pPr>
+        <w:jc w:val="left"/>
+        <w:rPr>
+          <w:rFonts w:hint="default"/>
+          <w:sz w:val="21"/>
+          <w:szCs w:val="21"/>
+          <w:highlight w:val="none"/>
+          <w:lang w:val="ru-RU"/>
+        </w:rPr>
+      </w:pPr>
+    </w:p>
+    <w:p>
+      <w:pPr>
+        <w:jc w:val="left"/>
+        <w:rPr>
+          <w:rFonts w:hint="default"/>
+          <w:sz w:val="21"/>
+          <w:szCs w:val="21"/>
+          <w:highlight w:val="none"/>
+          <w:lang w:val="ru-RU"/>
+        </w:rPr>
+      </w:pPr>
+      <w:r>
+        <w:rPr>
+          <w:rFonts w:hint="default"/>
+          <w:sz w:val="21"/>
+          <w:szCs w:val="21"/>
+          <w:highlight w:val="none"/>
+          <w:lang w:val="ru-RU"/>
+        </w:rPr>
+        <w:t>Источник будет влиять на итог в рассчетах, т.е несмотря на то что параметры у нас считаются отношением, конечный результат это не будет прямой кореляцией отношения, а еще и доверия к источнику этой информации, хотя конечно по началу едва ли это будет сильно влиять на что либо.</w:t>
+      </w:r>
+    </w:p>
+    <w:p>
+      <w:pPr>
+        <w:jc w:val="left"/>
+        <w:rPr>
+          <w:rFonts w:hint="default"/>
+          <w:sz w:val="21"/>
+          <w:szCs w:val="21"/>
+          <w:highlight w:val="none"/>
+          <w:lang w:val="ru-RU"/>
+        </w:rPr>
+      </w:pPr>
+    </w:p>
+    <w:p>
+      <w:pPr>
+        <w:pBdr>
+          <w:bottom w:val="single" w:color="auto" w:sz="12" w:space="0"/>
+        </w:pBdr>
+        <w:jc w:val="left"/>
+        <w:rPr>
+          <w:rFonts w:hint="default"/>
+          <w:sz w:val="21"/>
+          <w:szCs w:val="21"/>
+          <w:highlight w:val="none"/>
+          <w:lang w:val="ru-RU"/>
+        </w:rPr>
+      </w:pPr>
+    </w:p>
+    <w:p>
+      <w:pPr>
+        <w:jc w:val="left"/>
+        <w:rPr>
+          <w:rFonts w:hint="default"/>
+          <w:sz w:val="21"/>
+          <w:szCs w:val="21"/>
+          <w:highlight w:val="none"/>
+          <w:lang w:val="en-US"/>
+        </w:rPr>
+      </w:pPr>
+    </w:p>
+    <w:p>
+      <w:pPr>
+        <w:jc w:val="left"/>
+        <w:rPr>
+          <w:rFonts w:hint="default"/>
+          <w:sz w:val="21"/>
+          <w:szCs w:val="21"/>
+          <w:highlight w:val="none"/>
+          <w:lang w:val="ru-RU"/>
+        </w:rPr>
+      </w:pPr>
+      <w:r>
+        <w:rPr>
+          <w:rFonts w:hint="default"/>
+          <w:sz w:val="21"/>
+          <w:szCs w:val="21"/>
+          <w:highlight w:val="none"/>
+          <w:lang w:val="ru-RU"/>
+        </w:rPr>
+        <w:t>Проходя через нейрон или любой раз как мы будем ссылаться на него, мы должны увеличивать его заряд</w:t>
+      </w:r>
+    </w:p>
+    <w:p>
+      <w:pPr>
+        <w:pBdr>
+          <w:bottom w:val="single" w:color="auto" w:sz="12" w:space="0"/>
+        </w:pBdr>
+        <w:jc w:val="left"/>
+        <w:rPr>
+          <w:rFonts w:hint="default"/>
+          <w:sz w:val="21"/>
+          <w:szCs w:val="21"/>
+          <w:highlight w:val="none"/>
+          <w:lang w:val="ru-RU"/>
+        </w:rPr>
+      </w:pPr>
+    </w:p>
+    <w:p>
+      <w:pPr>
+        <w:jc w:val="left"/>
+        <w:rPr>
+          <w:rFonts w:hint="default"/>
+          <w:sz w:val="21"/>
+          <w:szCs w:val="21"/>
+          <w:highlight w:val="none"/>
+          <w:lang w:val="ru-RU"/>
+        </w:rPr>
+      </w:pPr>
+      <w:r>
+        <w:rPr>
+          <w:rFonts w:hint="default"/>
+          <w:sz w:val="21"/>
+          <w:szCs w:val="21"/>
+          <w:highlight w:val="none"/>
+          <w:lang w:val="ru-RU"/>
+        </w:rPr>
+        <w:t>Формирование связи требует определенного уровня заряда, так что мы не можем выучить все слово за раз</w:t>
+      </w:r>
       <w:bookmarkStart w:id="0" w:name="_GoBack"/>
       <w:bookmarkEnd w:id="0"/>
+    </w:p>
+    <w:p>
+      <w:pPr>
+        <w:jc w:val="left"/>
+        <w:rPr>
+          <w:rFonts w:hint="default"/>
+          <w:sz w:val="21"/>
+          <w:szCs w:val="21"/>
+          <w:highlight w:val="none"/>
+          <w:lang w:val="en-US"/>
+        </w:rPr>
+      </w:pPr>
     </w:p>
     <w:sectPr>
       <w:pgSz w:w="11906" w:h="16838"/>

</xml_diff>